<commit_message>
Constrain y' < const was added.
</commit_message>
<xml_diff>
--- a/Моделирование 1.docx
+++ b/Моделирование 1.docx
@@ -2,6 +2,67 @@
 <file path=word/document.xml><?xml version="1.0" encoding="utf-8"?>
 <w:document xmlns:wpc="http://schemas.microsoft.com/office/word/2010/wordprocessingCanvas" xmlns:mc="http://schemas.openxmlformats.org/markup-compatibility/2006" xmlns:o="urn:schemas-microsoft-com:office:office" xmlns:r="http://schemas.openxmlformats.org/officeDocument/2006/relationships" xmlns:m="http://schemas.openxmlformats.org/officeDocument/2006/math" xmlns:v="urn:schemas-microsoft-com:vml" xmlns:wp14="http://schemas.microsoft.com/office/word/2010/wordprocessingDrawing" xmlns:wp="http://schemas.openxmlformats.org/drawingml/2006/wordprocessingDrawing" xmlns:w10="urn:schemas-microsoft-com:office:word" xmlns:w="http://schemas.openxmlformats.org/wordprocessingml/2006/main" xmlns:w14="http://schemas.microsoft.com/office/word/2010/wordml" xmlns:wpg="http://schemas.microsoft.com/office/word/2010/wordprocessingGroup" xmlns:wpi="http://schemas.microsoft.com/office/word/2010/wordprocessingInk" xmlns:wne="http://schemas.microsoft.com/office/word/2006/wordml" xmlns:wps="http://schemas.microsoft.com/office/word/2010/wordprocessingShape" mc:Ignorable="w14 wp14">
   <w:body>
+    <w:p>
+      <w:pPr>
+        <w:rPr>
+          <w:b/>
+          <w:lang w:val="en-US"/>
+        </w:rPr>
+      </w:pPr>
+      <w:proofErr w:type="gramStart"/>
+      <w:r>
+        <w:rPr>
+          <w:b/>
+          <w:lang w:val="en-US"/>
+        </w:rPr>
+        <w:t>d</w:t>
+      </w:r>
+      <w:proofErr w:type="gramEnd"/>
+      <w:r>
+        <w:rPr>
+          <w:b/>
+        </w:rPr>
+        <w:t xml:space="preserve"> </w:t>
+      </w:r>
+      <w:r>
+        <w:rPr>
+          <w:b/>
+        </w:rPr>
+        <w:t xml:space="preserve">меняется в диапазоне </w:t>
+      </w:r>
+      <w:r>
+        <w:rPr>
+          <w:b/>
+        </w:rPr>
+        <w:t xml:space="preserve">[-100;  100] </w:t>
+      </w:r>
+      <w:r>
+        <w:rPr>
+          <w:b/>
+          <w:lang w:val="en-US"/>
+        </w:rPr>
+        <w:t>c</w:t>
+      </w:r>
+      <w:r>
+        <w:rPr>
+          <w:b/>
+        </w:rPr>
+        <w:t xml:space="preserve"> </w:t>
+      </w:r>
+      <w:r>
+        <w:rPr>
+          <w:b/>
+        </w:rPr>
+        <w:t xml:space="preserve">шагом 0.01. Количество разбиений по  </w:t>
+      </w:r>
+      <w:r>
+        <w:rPr>
+          <w:b/>
+          <w:lang w:val="en-US"/>
+        </w:rPr>
+        <w:t>y 1000.</w:t>
+      </w:r>
+    </w:p>
     <w:p>
       <w:pPr>
         <w:pStyle w:val="a3"/>
@@ -44,7 +105,37 @@
           <w:rFonts w:cs="Courier New"/>
           <w:color w:val="000000"/>
         </w:rPr>
-        <w:t>Y_0 = [0.1 0.2 0.5];</w:t>
+        <w:t>Y_0 = [0.1</w:t>
+      </w:r>
+      <w:r>
+        <w:rPr>
+          <w:rFonts w:cs="Courier New"/>
+          <w:color w:val="000000"/>
+          <w:lang w:val="en-US"/>
+        </w:rPr>
+        <w:t xml:space="preserve">   </w:t>
+      </w:r>
+      <w:r>
+        <w:rPr>
+          <w:rFonts w:cs="Courier New"/>
+          <w:color w:val="000000"/>
+        </w:rPr>
+        <w:t xml:space="preserve"> 0.2 </w:t>
+      </w:r>
+      <w:r>
+        <w:rPr>
+          <w:rFonts w:cs="Courier New"/>
+          <w:color w:val="000000"/>
+          <w:lang w:val="en-US"/>
+        </w:rPr>
+        <w:t xml:space="preserve">    </w:t>
+      </w:r>
+      <w:r>
+        <w:rPr>
+          <w:rFonts w:cs="Courier New"/>
+          <w:color w:val="000000"/>
+        </w:rPr>
+        <w:t>0.5];</w:t>
       </w:r>
     </w:p>
     <w:p>
@@ -72,7 +163,37 @@
           <w:rFonts w:cs="Courier New"/>
           <w:color w:val="000000"/>
         </w:rPr>
-        <w:t xml:space="preserve"> = [2.5 0.5 0.5];</w:t>
+        <w:t xml:space="preserve"> = [2.5 </w:t>
+      </w:r>
+      <w:r>
+        <w:rPr>
+          <w:rFonts w:cs="Courier New"/>
+          <w:color w:val="000000"/>
+          <w:lang w:val="en-US"/>
+        </w:rPr>
+        <w:t xml:space="preserve">   </w:t>
+      </w:r>
+      <w:r>
+        <w:rPr>
+          <w:rFonts w:cs="Courier New"/>
+          <w:color w:val="000000"/>
+        </w:rPr>
+        <w:t>0.5</w:t>
+      </w:r>
+      <w:r>
+        <w:rPr>
+          <w:rFonts w:cs="Courier New"/>
+          <w:color w:val="000000"/>
+          <w:lang w:val="en-US"/>
+        </w:rPr>
+        <w:t xml:space="preserve">    </w:t>
+      </w:r>
+      <w:r>
+        <w:rPr>
+          <w:rFonts w:cs="Courier New"/>
+          <w:color w:val="000000"/>
+        </w:rPr>
+        <w:t xml:space="preserve"> 0.5];</w:t>
       </w:r>
     </w:p>
     <w:p>
@@ -88,7 +209,7 @@
           <wp:inline distT="0" distB="0" distL="0" distR="0">
             <wp:extent cx="5334000" cy="4000500"/>
             <wp:effectExtent l="0" t="0" r="0" b="0"/>
-            <wp:docPr id="1" name="Рисунок 1"/>
+            <wp:docPr id="6" name="Рисунок 6"/>
             <wp:cNvGraphicFramePr>
               <a:graphicFrameLocks xmlns:a="http://schemas.openxmlformats.org/drawingml/2006/main" noChangeAspect="1"/>
             </wp:cNvGraphicFramePr>
@@ -96,7 +217,7 @@
               <a:graphicData uri="http://schemas.openxmlformats.org/drawingml/2006/picture">
                 <pic:pic xmlns:pic="http://schemas.openxmlformats.org/drawingml/2006/picture">
                   <pic:nvPicPr>
-                    <pic:cNvPr id="0" name="Picture 1"/>
+                    <pic:cNvPr id="0" name="Picture 3"/>
                     <pic:cNvPicPr>
                       <a:picLocks noChangeAspect="1" noChangeArrowheads="1"/>
                     </pic:cNvPicPr>
@@ -270,6 +391,9 @@
     <w:p>
       <w:pPr>
         <w:ind w:left="360"/>
+        <w:rPr>
+          <w:lang w:val="en-US"/>
+        </w:rPr>
       </w:pPr>
       <w:r>
         <w:t xml:space="preserve">Ограничение </w:t>
@@ -287,6 +411,23 @@
     <w:p>
       <w:pPr>
         <w:ind w:left="360"/>
+        <w:rPr>
+          <w:lang w:val="en-US"/>
+        </w:rPr>
+      </w:pPr>
+      <w:r>
+        <w:t xml:space="preserve">Ограничение нарушается на отрезке </w:t>
+      </w:r>
+      <w:r>
+        <w:rPr>
+          <w:lang w:val="en-US"/>
+        </w:rPr>
+        <w:t>[0.5488;   1.1416].</w:t>
+      </w:r>
+    </w:p>
+    <w:p>
+      <w:pPr>
+        <w:ind w:left="360"/>
       </w:pPr>
       <w:r>
         <w:t>Отступив от отрезка, где это ограничение нарушается вправо и влево некоторо</w:t>
@@ -324,7 +465,19 @@
         <w:t xml:space="preserve"> </w:t>
       </w:r>
       <w:r>
-        <w:t xml:space="preserve">[-106.62; -38.66] </w:t>
+        <w:t>[-</w:t>
+      </w:r>
+      <w:r>
+        <w:t>99.98</w:t>
+      </w:r>
+      <w:r>
+        <w:t>; -</w:t>
+      </w:r>
+      <w:r>
+        <w:t>86.77</w:t>
+      </w:r>
+      <w:r>
+        <w:t xml:space="preserve">] </w:t>
       </w:r>
       <w:r>
         <w:t>функция не выходит за ограничение.</w:t>
@@ -368,7 +521,13 @@
         <w:t>max</w:t>
       </w:r>
       <w:r>
-        <w:t xml:space="preserve"> = -38.66.</w:t>
+        <w:t xml:space="preserve"> = -</w:t>
+      </w:r>
+      <w:r>
+        <w:t>86.77</w:t>
+      </w:r>
+      <w:r>
+        <w:t>.</w:t>
       </w:r>
     </w:p>
     <w:p>
@@ -382,7 +541,13 @@
         <w:rPr>
           <w:b/>
         </w:rPr>
-        <w:t>Если искусственно задать ограничение</w:t>
+        <w:t xml:space="preserve">Если искусственно </w:t>
+      </w:r>
+      <w:r>
+        <w:rPr>
+          <w:b/>
+        </w:rPr>
+        <w:t>отступить в обе стороны 50 шагов</w:t>
       </w:r>
     </w:p>
     <w:p>
@@ -390,56 +555,20 @@
         <w:ind w:left="360"/>
       </w:pPr>
       <w:r>
-        <w:rPr>
-          <w:lang w:val="en-US"/>
-        </w:rPr>
-        <w:t>y</w:t>
-      </w:r>
-      <w:r>
-        <w:t>_</w:t>
+        <w:t xml:space="preserve">то кривая получается </w:t>
       </w:r>
       <w:proofErr w:type="gramStart"/>
       <w:r>
-        <w:rPr>
-          <w:lang w:val="en-US"/>
-        </w:rPr>
-        <w:t>left</w:t>
-      </w:r>
-      <w:r>
-        <w:t>(</w:t>
+        <w:t>более плавной</w:t>
       </w:r>
       <w:proofErr w:type="gramEnd"/>
-      <w:r>
-        <w:t xml:space="preserve">1) &lt;= 0.4, </w:t>
-      </w:r>
-      <w:r>
-        <w:rPr>
-          <w:lang w:val="en-US"/>
-        </w:rPr>
-        <w:t>y</w:t>
-      </w:r>
-      <w:r>
-        <w:t>_</w:t>
-      </w:r>
-      <w:r>
-        <w:rPr>
-          <w:lang w:val="en-US"/>
-        </w:rPr>
-        <w:t>left</w:t>
-      </w:r>
-      <w:r>
-        <w:t xml:space="preserve"> – </w:t>
-      </w:r>
-      <w:r>
-        <w:t>точка с учетом отступа, которая является левой границей интервала, на</w:t>
-      </w:r>
-      <w:r>
-        <w:t xml:space="preserve"> котором нарушается ограничение, то кривая получается более плавной</w:t>
-      </w:r>
     </w:p>
     <w:p>
       <w:pPr>
         <w:ind w:left="360"/>
+        <w:rPr>
+          <w:lang w:val="en-US"/>
+        </w:rPr>
       </w:pPr>
       <w:r>
         <w:rPr>
@@ -451,7 +580,7 @@
           <wp:inline distT="0" distB="0" distL="0" distR="0">
             <wp:extent cx="5334000" cy="4000500"/>
             <wp:effectExtent l="0" t="0" r="0" b="0"/>
-            <wp:docPr id="3" name="Рисунок 3"/>
+            <wp:docPr id="7" name="Рисунок 7"/>
             <wp:cNvGraphicFramePr>
               <a:graphicFrameLocks xmlns:a="http://schemas.openxmlformats.org/drawingml/2006/main" noChangeAspect="1"/>
             </wp:cNvGraphicFramePr>
@@ -459,7 +588,7 @@
               <a:graphicData uri="http://schemas.openxmlformats.org/drawingml/2006/picture">
                 <pic:pic xmlns:pic="http://schemas.openxmlformats.org/drawingml/2006/picture">
                   <pic:nvPicPr>
-                    <pic:cNvPr id="0" name="Picture 1"/>
+                    <pic:cNvPr id="0" name="Picture 4"/>
                     <pic:cNvPicPr>
                       <a:picLocks noChangeAspect="1" noChangeArrowheads="1"/>
                     </pic:cNvPicPr>
@@ -498,19 +627,59 @@
       </w:r>
     </w:p>
     <w:p>
-      <w:r>
-        <w:rPr>
-          <w:lang w:val="en-US"/>
-        </w:rPr>
-        <w:tab/>
-      </w:r>
-      <w:r>
-        <w:t>В этом случае в каждую из сторон</w:t>
-      </w:r>
-      <w:bookmarkStart w:id="0" w:name="_GoBack"/>
-      <w:bookmarkEnd w:id="0"/>
-      <w:r>
-        <w:t xml:space="preserve"> отступ составляет 62 шага.</w:t>
+      <w:pPr>
+        <w:ind w:left="360"/>
+      </w:pPr>
+      <w:r>
+        <w:rPr>
+          <w:lang w:val="en-US"/>
+        </w:rPr>
+        <w:t>d</w:t>
+      </w:r>
+      <w:r>
+        <w:t xml:space="preserve"> = </w:t>
+      </w:r>
+      <w:r>
+        <w:rPr>
+          <w:lang w:val="en-US"/>
+        </w:rPr>
+        <w:t>d</w:t>
+      </w:r>
+      <w:r>
+        <w:t>_</w:t>
+      </w:r>
+      <w:r>
+        <w:rPr>
+          <w:lang w:val="en-US"/>
+        </w:rPr>
+        <w:t>max</w:t>
+      </w:r>
+      <w:r>
+        <w:t xml:space="preserve"> = -3.37; </w:t>
+      </w:r>
+      <w:r>
+        <w:rPr>
+          <w:lang w:val="en-US"/>
+        </w:rPr>
+        <w:t>d</w:t>
+      </w:r>
+      <w:r>
+        <w:t xml:space="preserve"> </w:t>
+      </w:r>
+      <w:r>
+        <w:t xml:space="preserve">принадлежит отрезку </w:t>
+      </w:r>
+      <w:r>
+        <w:t>[-33.08;    -3.37]</w:t>
+      </w:r>
+      <w:r>
+        <w:t xml:space="preserve">. </w:t>
+      </w:r>
+      <w:r>
+        <w:t xml:space="preserve">Красная кривая построена на отрезке </w:t>
+      </w:r>
+      <w:r>
+        <w:t>[0.4288;   1.2616].</w:t>
       </w:r>
     </w:p>
     <w:p>
@@ -866,6 +1035,9 @@
     <w:p>
       <w:pPr>
         <w:pStyle w:val="a3"/>
+        <w:rPr>
+          <w:lang w:val="en-US"/>
+        </w:rPr>
       </w:pPr>
       <w:r>
         <w:t>Ограничение нарушается</w:t>
@@ -1391,6 +1563,378 @@
       <w:r>
         <w:t>_2.</w:t>
       </w:r>
+    </w:p>
+    <w:p>
+      <w:pPr>
+        <w:pStyle w:val="a3"/>
+        <w:rPr>
+          <w:lang w:val="en-US"/>
+        </w:rPr>
+      </w:pPr>
+    </w:p>
+    <w:p>
+      <w:pPr>
+        <w:pStyle w:val="a3"/>
+        <w:numPr>
+          <w:ilvl w:val="0"/>
+          <w:numId w:val="1"/>
+        </w:numPr>
+        <w:rPr>
+          <w:b/>
+          <w:lang w:val="en-US"/>
+        </w:rPr>
+      </w:pPr>
+      <w:r>
+        <w:rPr>
+          <w:b/>
+        </w:rPr>
+        <w:t xml:space="preserve">Алгоритм успешно завершил свою работу за одну итерацию. </w:t>
+      </w:r>
+      <w:r>
+        <w:rPr>
+          <w:b/>
+        </w:rPr>
+        <w:t xml:space="preserve">Ограничение вида </w:t>
+      </w:r>
+      <w:r>
+        <w:rPr>
+          <w:b/>
+          <w:lang w:val="en-US"/>
+        </w:rPr>
+        <w:t xml:space="preserve">y’ &gt; </w:t>
+      </w:r>
+      <w:proofErr w:type="spellStart"/>
+      <w:r>
+        <w:rPr>
+          <w:b/>
+          <w:lang w:val="en-US"/>
+        </w:rPr>
+        <w:t>const</w:t>
+      </w:r>
+      <w:proofErr w:type="spellEnd"/>
+    </w:p>
+    <w:p>
+      <w:pPr>
+        <w:pStyle w:val="a3"/>
+        <w:rPr>
+          <w:lang w:val="en-US"/>
+        </w:rPr>
+      </w:pPr>
+      <w:r>
+        <w:rPr>
+          <w:lang w:val="en-US"/>
+        </w:rPr>
+        <w:t>Y_0 = [0.1    0.2     -0.05];</w:t>
+      </w:r>
+    </w:p>
+    <w:p>
+      <w:pPr>
+        <w:pStyle w:val="a3"/>
+      </w:pPr>
+      <w:proofErr w:type="spellStart"/>
+      <w:r>
+        <w:rPr>
+          <w:lang w:val="en-US"/>
+        </w:rPr>
+        <w:t>Y_end</w:t>
+      </w:r>
+      <w:proofErr w:type="spellEnd"/>
+      <w:r>
+        <w:rPr>
+          <w:lang w:val="en-US"/>
+        </w:rPr>
+        <w:t xml:space="preserve"> = [2.5     0.5      0.5];</w:t>
+      </w:r>
+    </w:p>
+    <w:p>
+      <w:pPr>
+        <w:pStyle w:val="a3"/>
+        <w:rPr>
+          <w:lang w:val="en-US"/>
+        </w:rPr>
+      </w:pPr>
+      <w:proofErr w:type="gramStart"/>
+      <w:r>
+        <w:rPr>
+          <w:lang w:val="en-US"/>
+        </w:rPr>
+        <w:t>y</w:t>
+      </w:r>
+      <w:proofErr w:type="gramEnd"/>
+      <w:r>
+        <w:rPr>
+          <w:lang w:val="en-US"/>
+        </w:rPr>
+        <w:t>’ &gt; 0</w:t>
+      </w:r>
+    </w:p>
+    <w:p>
+      <w:pPr>
+        <w:pStyle w:val="a3"/>
+        <w:rPr>
+          <w:lang w:val="en-US"/>
+        </w:rPr>
+      </w:pPr>
+      <w:r>
+        <w:rPr>
+          <w:noProof/>
+          <w:lang w:eastAsia="ru-RU"/>
+        </w:rPr>
+        <w:lastRenderedPageBreak/>
+        <w:drawing>
+          <wp:inline distT="0" distB="0" distL="0" distR="0">
+            <wp:extent cx="5334000" cy="4000500"/>
+            <wp:effectExtent l="0" t="0" r="0" b="0"/>
+            <wp:docPr id="4" name="Рисунок 4"/>
+            <wp:cNvGraphicFramePr>
+              <a:graphicFrameLocks xmlns:a="http://schemas.openxmlformats.org/drawingml/2006/main" noChangeAspect="1"/>
+            </wp:cNvGraphicFramePr>
+            <a:graphic xmlns:a="http://schemas.openxmlformats.org/drawingml/2006/main">
+              <a:graphicData uri="http://schemas.openxmlformats.org/drawingml/2006/picture">
+                <pic:pic xmlns:pic="http://schemas.openxmlformats.org/drawingml/2006/picture">
+                  <pic:nvPicPr>
+                    <pic:cNvPr id="0" name="Picture 1"/>
+                    <pic:cNvPicPr>
+                      <a:picLocks noChangeAspect="1" noChangeArrowheads="1"/>
+                    </pic:cNvPicPr>
+                  </pic:nvPicPr>
+                  <pic:blipFill>
+                    <a:blip r:embed="rId9">
+                      <a:extLst>
+                        <a:ext uri="{28A0092B-C50C-407E-A947-70E740481C1C}">
+                          <a14:useLocalDpi xmlns:a14="http://schemas.microsoft.com/office/drawing/2010/main" val="0"/>
+                        </a:ext>
+                      </a:extLst>
+                    </a:blip>
+                    <a:srcRect/>
+                    <a:stretch>
+                      <a:fillRect/>
+                    </a:stretch>
+                  </pic:blipFill>
+                  <pic:spPr bwMode="auto">
+                    <a:xfrm>
+                      <a:off x="0" y="0"/>
+                      <a:ext cx="5334000" cy="4000500"/>
+                    </a:xfrm>
+                    <a:prstGeom prst="rect">
+                      <a:avLst/>
+                    </a:prstGeom>
+                    <a:noFill/>
+                    <a:ln>
+                      <a:noFill/>
+                    </a:ln>
+                  </pic:spPr>
+                </pic:pic>
+              </a:graphicData>
+            </a:graphic>
+          </wp:inline>
+        </w:drawing>
+      </w:r>
+    </w:p>
+    <w:p>
+      <w:pPr>
+        <w:pStyle w:val="a3"/>
+        <w:rPr>
+          <w:lang w:val="en-US"/>
+        </w:rPr>
+      </w:pPr>
+      <w:r>
+        <w:rPr>
+          <w:lang w:val="en-US"/>
+        </w:rPr>
+        <w:t>d = 30.24</w:t>
+      </w:r>
+      <w:r>
+        <w:rPr>
+          <w:lang w:val="en-US"/>
+        </w:rPr>
+        <w:t xml:space="preserve">; d </w:t>
+      </w:r>
+      <w:r>
+        <w:t xml:space="preserve">в диапазоне </w:t>
+      </w:r>
+      <w:r>
+        <w:rPr>
+          <w:lang w:val="en-US"/>
+        </w:rPr>
+        <w:t>[</w:t>
+      </w:r>
+      <w:r>
+        <w:t>30.24;   302.39</w:t>
+      </w:r>
+      <w:r>
+        <w:rPr>
+          <w:lang w:val="en-US"/>
+        </w:rPr>
+        <w:t>]</w:t>
+      </w:r>
+    </w:p>
+    <w:p>
+      <w:pPr>
+        <w:pStyle w:val="a3"/>
+      </w:pPr>
+      <w:r>
+        <w:t xml:space="preserve">красная часть построена на отрезке </w:t>
+      </w:r>
+      <w:r>
+        <w:rPr>
+          <w:lang w:val="en-US"/>
+        </w:rPr>
+        <w:t>y</w:t>
+      </w:r>
+      <w:r>
+        <w:t xml:space="preserve"> \</w:t>
+      </w:r>
+      <w:r>
+        <w:rPr>
+          <w:lang w:val="en-US"/>
+        </w:rPr>
+        <w:t>in</w:t>
+      </w:r>
+      <w:r>
+        <w:t xml:space="preserve"> [0.9688;   1.6024].</w:t>
+      </w:r>
+    </w:p>
+    <w:p>
+      <w:pPr>
+        <w:pStyle w:val="a3"/>
+      </w:pPr>
+      <w:r>
+        <w:t>Отступила 2 шага от краев отрезка, на котором нарушалось ограничение</w:t>
+      </w:r>
+      <w:r>
+        <w:t xml:space="preserve">. Ограничение нарушается на отрезке </w:t>
+      </w:r>
+      <w:r>
+        <w:rPr>
+          <w:lang w:val="en-US"/>
+        </w:rPr>
+        <w:t>[0.9736;   1.5976].</w:t>
+      </w:r>
+    </w:p>
+    <w:p>
+      <w:pPr>
+        <w:pStyle w:val="a3"/>
+      </w:pPr>
+    </w:p>
+    <w:p>
+      <w:pPr>
+        <w:pStyle w:val="a3"/>
+      </w:pPr>
+      <w:r>
+        <w:t xml:space="preserve">Можно добиться </w:t>
+      </w:r>
+      <w:proofErr w:type="gramStart"/>
+      <w:r>
+        <w:t>более плавного</w:t>
+      </w:r>
+      <w:proofErr w:type="gramEnd"/>
+      <w:r>
+        <w:t xml:space="preserve"> изменения функции, если отступить от отрезка, на котором нарушается ограничение 50 шагов в обе стороны.</w:t>
+      </w:r>
+    </w:p>
+    <w:p>
+      <w:pPr>
+        <w:pStyle w:val="a3"/>
+      </w:pPr>
+      <w:r>
+        <w:rPr>
+          <w:noProof/>
+          <w:lang w:eastAsia="ru-RU"/>
+        </w:rPr>
+        <w:lastRenderedPageBreak/>
+        <w:drawing>
+          <wp:inline distT="0" distB="0" distL="0" distR="0">
+            <wp:extent cx="5334000" cy="4000500"/>
+            <wp:effectExtent l="0" t="0" r="0" b="0"/>
+            <wp:docPr id="5" name="Рисунок 5"/>
+            <wp:cNvGraphicFramePr>
+              <a:graphicFrameLocks xmlns:a="http://schemas.openxmlformats.org/drawingml/2006/main" noChangeAspect="1"/>
+            </wp:cNvGraphicFramePr>
+            <a:graphic xmlns:a="http://schemas.openxmlformats.org/drawingml/2006/main">
+              <a:graphicData uri="http://schemas.openxmlformats.org/drawingml/2006/picture">
+                <pic:pic xmlns:pic="http://schemas.openxmlformats.org/drawingml/2006/picture">
+                  <pic:nvPicPr>
+                    <pic:cNvPr id="0" name="Picture 2"/>
+                    <pic:cNvPicPr>
+                      <a:picLocks noChangeAspect="1" noChangeArrowheads="1"/>
+                    </pic:cNvPicPr>
+                  </pic:nvPicPr>
+                  <pic:blipFill>
+                    <a:blip r:embed="rId10">
+                      <a:extLst>
+                        <a:ext uri="{28A0092B-C50C-407E-A947-70E740481C1C}">
+                          <a14:useLocalDpi xmlns:a14="http://schemas.microsoft.com/office/drawing/2010/main" val="0"/>
+                        </a:ext>
+                      </a:extLst>
+                    </a:blip>
+                    <a:srcRect/>
+                    <a:stretch>
+                      <a:fillRect/>
+                    </a:stretch>
+                  </pic:blipFill>
+                  <pic:spPr bwMode="auto">
+                    <a:xfrm>
+                      <a:off x="0" y="0"/>
+                      <a:ext cx="5334000" cy="4000500"/>
+                    </a:xfrm>
+                    <a:prstGeom prst="rect">
+                      <a:avLst/>
+                    </a:prstGeom>
+                    <a:noFill/>
+                    <a:ln>
+                      <a:noFill/>
+                    </a:ln>
+                  </pic:spPr>
+                </pic:pic>
+              </a:graphicData>
+            </a:graphic>
+          </wp:inline>
+        </w:drawing>
+      </w:r>
+    </w:p>
+    <w:p>
+      <w:pPr>
+        <w:pStyle w:val="a3"/>
+      </w:pPr>
+      <w:r>
+        <w:t xml:space="preserve">Красная функция построена на отрезке </w:t>
+      </w:r>
+      <w:r>
+        <w:t>[0.8536;    1.7176].</w:t>
+      </w:r>
+      <w:r>
+        <w:t xml:space="preserve"> </w:t>
+      </w:r>
+      <w:r>
+        <w:rPr>
+          <w:lang w:val="en-US"/>
+        </w:rPr>
+        <w:t>d</w:t>
+      </w:r>
+      <w:r>
+        <w:t xml:space="preserve"> = </w:t>
+      </w:r>
+      <w:r>
+        <w:t xml:space="preserve">0.75. </w:t>
+      </w:r>
+      <w:r>
+        <w:rPr>
+          <w:lang w:val="en-US"/>
+        </w:rPr>
+        <w:t>d</w:t>
+      </w:r>
+      <w:r>
+        <w:t xml:space="preserve"> </w:t>
+      </w:r>
+      <w:r>
+        <w:t xml:space="preserve">в диапазоне </w:t>
+      </w:r>
+      <w:r>
+        <w:t>[0.75;  7.49].</w:t>
+      </w:r>
+      <w:bookmarkStart w:id="0" w:name="_GoBack"/>
+      <w:bookmarkEnd w:id="0"/>
     </w:p>
     <w:sectPr>
       <w:pgSz w:w="11906" w:h="16838"/>
@@ -1407,8 +1951,8 @@
   <w:abstractNum w:abstractNumId="0">
     <w:nsid w:val="69095818"/>
     <w:multiLevelType w:val="hybridMultilevel"/>
-    <w:tmpl w:val="0E7C138C"/>
-    <w:lvl w:ilvl="0" w:tplc="0419000F">
+    <w:tmpl w:val="6238700A"/>
+    <w:lvl w:ilvl="0" w:tplc="AFAE4096">
       <w:start w:val="1"/>
       <w:numFmt w:val="decimal"/>
       <w:lvlText w:val="%1."/>
@@ -1418,6 +1962,7 @@
       </w:pPr>
       <w:rPr>
         <w:rFonts w:hint="default"/>
+        <w:b/>
       </w:rPr>
     </w:lvl>
     <w:lvl w:ilvl="1" w:tplc="04190019" w:tentative="1">

</xml_diff>

<commit_message>
Double constraints were added.
</commit_message>
<xml_diff>
--- a/Моделирование 1.docx
+++ b/Моделирование 1.docx
@@ -111,7 +111,6 @@
         <w:rPr>
           <w:rFonts w:cs="Courier New"/>
           <w:color w:val="000000"/>
-          <w:lang w:val="en-US"/>
         </w:rPr>
         <w:t xml:space="preserve">   </w:t>
       </w:r>
@@ -126,7 +125,6 @@
         <w:rPr>
           <w:rFonts w:cs="Courier New"/>
           <w:color w:val="000000"/>
-          <w:lang w:val="en-US"/>
         </w:rPr>
         <w:t xml:space="preserve">    </w:t>
       </w:r>
@@ -169,7 +167,6 @@
         <w:rPr>
           <w:rFonts w:cs="Courier New"/>
           <w:color w:val="000000"/>
-          <w:lang w:val="en-US"/>
         </w:rPr>
         <w:t xml:space="preserve">   </w:t>
       </w:r>
@@ -184,7 +181,6 @@
         <w:rPr>
           <w:rFonts w:cs="Courier New"/>
           <w:color w:val="000000"/>
-          <w:lang w:val="en-US"/>
         </w:rPr>
         <w:t xml:space="preserve">    </w:t>
       </w:r>
@@ -391,9 +387,6 @@
     <w:p>
       <w:pPr>
         <w:ind w:left="360"/>
-        <w:rPr>
-          <w:lang w:val="en-US"/>
-        </w:rPr>
       </w:pPr>
       <w:r>
         <w:t xml:space="preserve">Ограничение </w:t>
@@ -411,17 +404,11 @@
     <w:p>
       <w:pPr>
         <w:ind w:left="360"/>
-        <w:rPr>
-          <w:lang w:val="en-US"/>
-        </w:rPr>
       </w:pPr>
       <w:r>
         <w:t xml:space="preserve">Ограничение нарушается на отрезке </w:t>
       </w:r>
       <w:r>
-        <w:rPr>
-          <w:lang w:val="en-US"/>
-        </w:rPr>
         <w:t>[0.5488;   1.1416].</w:t>
       </w:r>
     </w:p>
@@ -1035,9 +1022,6 @@
     <w:p>
       <w:pPr>
         <w:pStyle w:val="a3"/>
-        <w:rPr>
-          <w:lang w:val="en-US"/>
-        </w:rPr>
       </w:pPr>
       <w:r>
         <w:t>Ограничение нарушается</w:t>
@@ -1567,9 +1551,6 @@
     <w:p>
       <w:pPr>
         <w:pStyle w:val="a3"/>
-        <w:rPr>
-          <w:lang w:val="en-US"/>
-        </w:rPr>
       </w:pPr>
     </w:p>
     <w:p>
@@ -1734,38 +1715,38 @@
     <w:p>
       <w:pPr>
         <w:pStyle w:val="a3"/>
-        <w:rPr>
-          <w:lang w:val="en-US"/>
-        </w:rPr>
-      </w:pPr>
-      <w:r>
-        <w:rPr>
-          <w:lang w:val="en-US"/>
-        </w:rPr>
-        <w:t>d = 30.24</w:t>
-      </w:r>
-      <w:r>
-        <w:rPr>
-          <w:lang w:val="en-US"/>
-        </w:rPr>
-        <w:t xml:space="preserve">; d </w:t>
+      </w:pPr>
+      <w:r>
+        <w:rPr>
+          <w:lang w:val="en-US"/>
+        </w:rPr>
+        <w:t>d</w:t>
+      </w:r>
+      <w:r>
+        <w:t xml:space="preserve"> = 30.24</w:t>
+      </w:r>
+      <w:r>
+        <w:t xml:space="preserve">; </w:t>
+      </w:r>
+      <w:r>
+        <w:rPr>
+          <w:lang w:val="en-US"/>
+        </w:rPr>
+        <w:t>d</w:t>
+      </w:r>
+      <w:r>
+        <w:t xml:space="preserve"> </w:t>
       </w:r>
       <w:r>
         <w:t xml:space="preserve">в диапазоне </w:t>
       </w:r>
       <w:r>
-        <w:rPr>
-          <w:lang w:val="en-US"/>
-        </w:rPr>
         <w:t>[</w:t>
       </w:r>
       <w:r>
         <w:t>30.24;   302.39</w:t>
       </w:r>
       <w:r>
-        <w:rPr>
-          <w:lang w:val="en-US"/>
-        </w:rPr>
         <w:t>]</w:t>
       </w:r>
     </w:p>
@@ -1933,8 +1914,338 @@
       <w:r>
         <w:t>[0.75;  7.49].</w:t>
       </w:r>
+    </w:p>
+    <w:p>
+      <w:pPr>
+        <w:pStyle w:val="a3"/>
+      </w:pPr>
+    </w:p>
+    <w:p>
+      <w:pPr>
+        <w:pStyle w:val="a3"/>
+        <w:numPr>
+          <w:ilvl w:val="0"/>
+          <w:numId w:val="1"/>
+        </w:numPr>
+        <w:rPr>
+          <w:b/>
+        </w:rPr>
+      </w:pPr>
+      <w:r>
+        <w:rPr>
+          <w:b/>
+        </w:rPr>
+        <w:t xml:space="preserve">Ограничение </w:t>
+      </w:r>
+      <w:r>
+        <w:rPr>
+          <w:b/>
+          <w:lang w:val="en-US"/>
+        </w:rPr>
+        <w:t>c_1 &lt; y’ &lt; c_2</w:t>
+      </w:r>
+    </w:p>
+    <w:p>
+      <w:pPr>
+        <w:pStyle w:val="a3"/>
+        <w:rPr>
+          <w:lang w:val="en-US"/>
+        </w:rPr>
+      </w:pPr>
+      <w:r>
+        <w:rPr>
+          <w:lang w:val="en-US"/>
+        </w:rPr>
+        <w:t>Y_0 = [0.1    0.3     -0.2]</w:t>
+      </w:r>
+    </w:p>
+    <w:p>
+      <w:pPr>
+        <w:pStyle w:val="a3"/>
+        <w:rPr>
+          <w:lang w:val="en-US"/>
+        </w:rPr>
+      </w:pPr>
+      <w:proofErr w:type="spellStart"/>
+      <w:r>
+        <w:rPr>
+          <w:lang w:val="en-US"/>
+        </w:rPr>
+        <w:t>Y_end</w:t>
+      </w:r>
+      <w:proofErr w:type="spellEnd"/>
+      <w:r>
+        <w:rPr>
+          <w:lang w:val="en-US"/>
+        </w:rPr>
+        <w:t xml:space="preserve"> = [2.5     0.5     -0.5]</w:t>
+      </w:r>
+    </w:p>
+    <w:p>
+      <w:pPr>
+        <w:pStyle w:val="a3"/>
+        <w:rPr>
+          <w:lang w:val="en-US"/>
+        </w:rPr>
+      </w:pPr>
+    </w:p>
+    <w:p>
+      <w:pPr>
+        <w:pStyle w:val="a3"/>
+        <w:rPr>
+          <w:lang w:val="en-US"/>
+        </w:rPr>
+      </w:pPr>
+      <w:r>
+        <w:t>Ограничение</w:t>
+      </w:r>
+      <w:r>
+        <w:rPr>
+          <w:lang w:val="en-US"/>
+        </w:rPr>
+        <w:t xml:space="preserve">:     </w:t>
+      </w:r>
+      <w:r>
+        <w:t xml:space="preserve"> </w:t>
+      </w:r>
+      <w:r>
+        <w:rPr>
+          <w:lang w:val="en-US"/>
+        </w:rPr>
+        <w:t>0.2 &lt; y’ &lt; 0.7</w:t>
+      </w:r>
+    </w:p>
+    <w:p>
+      <w:pPr>
+        <w:pStyle w:val="a3"/>
+      </w:pPr>
+      <w:r>
+        <w:t xml:space="preserve">Нижнее ограничение нарушается на отрезке </w:t>
+      </w:r>
+      <w:r>
+        <w:t>[0.3304;    0.6263]</w:t>
+      </w:r>
+      <w:r>
+        <w:t>;</w:t>
+      </w:r>
+    </w:p>
+    <w:p>
+      <w:pPr>
+        <w:pStyle w:val="a3"/>
+      </w:pPr>
+      <w:proofErr w:type="gramStart"/>
+      <w:r>
+        <w:rPr>
+          <w:lang w:val="en-US"/>
+        </w:rPr>
+        <w:t>d</w:t>
+      </w:r>
+      <w:proofErr w:type="gramEnd"/>
+      <w:r>
+        <w:t xml:space="preserve"> </w:t>
+      </w:r>
+      <w:r>
+        <w:t xml:space="preserve">в диапазоне </w:t>
+      </w:r>
+      <w:r>
+        <w:t xml:space="preserve">[6.87;       68.68]; </w:t>
+      </w:r>
+      <w:r>
+        <w:rPr>
+          <w:lang w:val="en-US"/>
+        </w:rPr>
+        <w:t>d</w:t>
+      </w:r>
+      <w:r>
+        <w:t xml:space="preserve"> = </w:t>
+      </w:r>
+      <w:r>
+        <w:rPr>
+          <w:lang w:val="en-US"/>
+        </w:rPr>
+        <w:t>d</w:t>
+      </w:r>
+      <w:r>
+        <w:t>_</w:t>
+      </w:r>
+      <w:r>
+        <w:rPr>
+          <w:lang w:val="en-US"/>
+        </w:rPr>
+        <w:t>min</w:t>
+      </w:r>
+    </w:p>
+    <w:p>
+      <w:pPr>
+        <w:pStyle w:val="a3"/>
+      </w:pPr>
+      <w:r>
+        <w:t xml:space="preserve">Левая красная часть кривой построена на отрезке </w:t>
+      </w:r>
+      <w:r>
+        <w:t>[0.2584;      0.6952];</w:t>
+      </w:r>
+    </w:p>
+    <w:p>
+      <w:pPr>
+        <w:pStyle w:val="a3"/>
+      </w:pPr>
+      <w:r>
+        <w:t xml:space="preserve">Верхнее ограничение нарушается на отрезке </w:t>
+      </w:r>
+      <w:r>
+        <w:t>[1.74;      2.2];</w:t>
+      </w:r>
+    </w:p>
+    <w:p>
+      <w:pPr>
+        <w:pStyle w:val="a3"/>
+        <w:rPr>
+          <w:lang w:val="en-US"/>
+        </w:rPr>
+      </w:pPr>
+      <w:proofErr w:type="gramStart"/>
+      <w:r>
+        <w:rPr>
+          <w:lang w:val="en-US"/>
+        </w:rPr>
+        <w:t>d</w:t>
+      </w:r>
+      <w:proofErr w:type="gramEnd"/>
+      <w:r>
+        <w:t xml:space="preserve"> </w:t>
+      </w:r>
+      <w:r>
+        <w:t xml:space="preserve">в диапазоне </w:t>
+      </w:r>
+      <w:r>
+        <w:t xml:space="preserve">[-93.84;     -4.9]; </w:t>
+      </w:r>
+      <w:r>
+        <w:rPr>
+          <w:lang w:val="en-US"/>
+        </w:rPr>
+        <w:t>d</w:t>
+      </w:r>
+      <w:r>
+        <w:t xml:space="preserve"> = </w:t>
+      </w:r>
+      <w:r>
+        <w:rPr>
+          <w:lang w:val="en-US"/>
+        </w:rPr>
+        <w:t>d</w:t>
+      </w:r>
+      <w:r>
+        <w:t>_</w:t>
+      </w:r>
+      <w:r>
+        <w:rPr>
+          <w:lang w:val="en-US"/>
+        </w:rPr>
+        <w:t>max</w:t>
+      </w:r>
+    </w:p>
+    <w:p>
+      <w:pPr>
+        <w:pStyle w:val="a3"/>
+      </w:pPr>
+      <w:r>
+        <w:t>Правая</w:t>
+      </w:r>
+      <w:r>
+        <w:t xml:space="preserve"> красная часть кривой построена на отрезке </w:t>
+      </w:r>
+      <w:r>
+        <w:t>[</w:t>
+      </w:r>
+      <w:r>
+        <w:t>1.6768</w:t>
+      </w:r>
+      <w:r>
+        <w:t xml:space="preserve">;      </w:t>
+      </w:r>
+      <w:r>
+        <w:t>2.272</w:t>
+      </w:r>
       <w:bookmarkStart w:id="0" w:name="_GoBack"/>
       <w:bookmarkEnd w:id="0"/>
+      <w:r>
+        <w:t>];</w:t>
+      </w:r>
+    </w:p>
+    <w:p>
+      <w:pPr>
+        <w:pStyle w:val="a3"/>
+      </w:pPr>
+    </w:p>
+    <w:p>
+      <w:pPr>
+        <w:pStyle w:val="a3"/>
+      </w:pPr>
+    </w:p>
+    <w:p>
+      <w:pPr>
+        <w:pStyle w:val="a3"/>
+        <w:rPr>
+          <w:lang w:val="en-US"/>
+        </w:rPr>
+      </w:pPr>
+      <w:r>
+        <w:rPr>
+          <w:noProof/>
+          <w:lang w:eastAsia="ru-RU"/>
+        </w:rPr>
+        <w:lastRenderedPageBreak/>
+        <w:drawing>
+          <wp:inline distT="0" distB="0" distL="0" distR="0">
+            <wp:extent cx="5334000" cy="4000500"/>
+            <wp:effectExtent l="0" t="0" r="0" b="0"/>
+            <wp:docPr id="1" name="Рисунок 1"/>
+            <wp:cNvGraphicFramePr>
+              <a:graphicFrameLocks xmlns:a="http://schemas.openxmlformats.org/drawingml/2006/main" noChangeAspect="1"/>
+            </wp:cNvGraphicFramePr>
+            <a:graphic xmlns:a="http://schemas.openxmlformats.org/drawingml/2006/main">
+              <a:graphicData uri="http://schemas.openxmlformats.org/drawingml/2006/picture">
+                <pic:pic xmlns:pic="http://schemas.openxmlformats.org/drawingml/2006/picture">
+                  <pic:nvPicPr>
+                    <pic:cNvPr id="0" name="Picture 1"/>
+                    <pic:cNvPicPr>
+                      <a:picLocks noChangeAspect="1" noChangeArrowheads="1"/>
+                    </pic:cNvPicPr>
+                  </pic:nvPicPr>
+                  <pic:blipFill>
+                    <a:blip r:embed="rId11">
+                      <a:extLst>
+                        <a:ext uri="{28A0092B-C50C-407E-A947-70E740481C1C}">
+                          <a14:useLocalDpi xmlns:a14="http://schemas.microsoft.com/office/drawing/2010/main" val="0"/>
+                        </a:ext>
+                      </a:extLst>
+                    </a:blip>
+                    <a:srcRect/>
+                    <a:stretch>
+                      <a:fillRect/>
+                    </a:stretch>
+                  </pic:blipFill>
+                  <pic:spPr bwMode="auto">
+                    <a:xfrm>
+                      <a:off x="0" y="0"/>
+                      <a:ext cx="5334000" cy="4000500"/>
+                    </a:xfrm>
+                    <a:prstGeom prst="rect">
+                      <a:avLst/>
+                    </a:prstGeom>
+                    <a:noFill/>
+                    <a:ln>
+                      <a:noFill/>
+                    </a:ln>
+                  </pic:spPr>
+                </pic:pic>
+              </a:graphicData>
+            </a:graphic>
+          </wp:inline>
+        </w:drawing>
+      </w:r>
     </w:p>
     <w:sectPr>
       <w:pgSz w:w="11906" w:h="16838"/>

</xml_diff>